<commit_message>
Add two document and add Instructor
</commit_message>
<xml_diff>
--- a/Document/A.L.I.C.E.docx
+++ b/Document/A.L.I.C.E.docx
@@ -678,7 +678,7 @@
             <mc:AlternateContent>
               <mc:Choice Requires="wps">
                 <w:drawing>
-                  <wp:anchor distT="0" distB="0" distL="114300" distR="114300" simplePos="0" relativeHeight="251661312" behindDoc="0" locked="0" layoutInCell="1" allowOverlap="1" wp14:anchorId="25DC4617" wp14:editId="11A70DB4">
+                  <wp:anchor distT="0" distB="0" distL="114300" distR="114300" simplePos="0" relativeHeight="251661312" behindDoc="0" locked="0" layoutInCell="1" allowOverlap="1" wp14:anchorId="25DC4617" wp14:editId="4E8E0DCE">
                     <wp:simplePos x="0" y="0"/>
                     <wp:positionH relativeFrom="page">
                       <wp:posOffset>224393</wp:posOffset>
@@ -686,8 +686,8 @@
                     <wp:positionV relativeFrom="page">
                       <wp:posOffset>6866415</wp:posOffset>
                     </wp:positionV>
-                    <wp:extent cx="7315200" cy="1627644"/>
-                    <wp:effectExtent l="0" t="0" r="0" b="10795"/>
+                    <wp:extent cx="7315200" cy="1823747"/>
+                    <wp:effectExtent l="0" t="0" r="0" b="5080"/>
                     <wp:wrapSquare wrapText="bothSides"/>
                     <wp:docPr id="153" name="文本框 153"/>
                     <wp:cNvGraphicFramePr/>
@@ -698,7 +698,7 @@
                           <wps:spPr>
                             <a:xfrm>
                               <a:off x="0" y="0"/>
-                              <a:ext cx="7315200" cy="1627644"/>
+                              <a:ext cx="7315200" cy="1823747"/>
                             </a:xfrm>
                             <a:prstGeom prst="rect">
                               <a:avLst/>
@@ -738,7 +738,6 @@
                                   <w:dataBinding w:prefixMappings="xmlns:ns0='http://schemas.microsoft.com/office/2006/coverPageProps' " w:xpath="/ns0:CoverPageProperties[1]/ns0:Abstract[1]" w:storeItemID="{55AF091B-3C7A-41E3-B477-F2FDAA23CFDA}"/>
                                   <w:text w:multiLine="1"/>
                                 </w:sdtPr>
-                                <w:sdtEndPr/>
                                 <w:sdtContent>
                                   <w:p>
                                     <w:pPr>
@@ -862,6 +861,22 @@
                                         <w:szCs w:val="20"/>
                                       </w:rPr>
                                       <w:br/>
+                                    </w:r>
+                                    <w:r>
+                                      <w:rPr>
+                                        <w:color w:val="595959" w:themeColor="text1" w:themeTint="A6"/>
+                                        <w:sz w:val="20"/>
+                                        <w:szCs w:val="20"/>
+                                      </w:rPr>
+                                      <w:t>Instructor: WilsonZhu</w:t>
+                                    </w:r>
+                                    <w:r>
+                                      <w:rPr>
+                                        <w:color w:val="595959" w:themeColor="text1" w:themeTint="A6"/>
+                                        <w:sz w:val="20"/>
+                                        <w:szCs w:val="20"/>
+                                      </w:rPr>
+                                      <w:br/>
                                       <w:t>Stage: Windows&amp;MacOS</w:t>
                                     </w:r>
                                     <w:r>
@@ -923,7 +938,11 @@
               </mc:Choice>
               <mc:Fallback>
                 <w:pict>
-                  <v:shape w14:anchorId="25DC4617" id="文本框 153" o:spid="_x0000_s1027" type="#_x0000_t202" style="position:absolute;margin-left:17.65pt;margin-top:540.65pt;width:8in;height:128.15pt;z-index:251661312;visibility:visible;mso-wrap-style:square;mso-width-percent:941;mso-height-percent:0;mso-wrap-distance-left:9pt;mso-wrap-distance-top:0;mso-wrap-distance-right:9pt;mso-wrap-distance-bottom:0;mso-position-horizontal:absolute;mso-position-horizontal-relative:page;mso-position-vertical:absolute;mso-position-vertical-relative:page;mso-width-percent:941;mso-height-percent:0;mso-width-relative:page;mso-height-relative:page;v-text-anchor:top" o:gfxdata="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" filled="f" stroked="f" strokeweight=".5pt">
+                  <v:shapetype w14:anchorId="25DC4617" id="_x0000_t202" coordsize="21600,21600" o:spt="202" path="m,l,21600r21600,l21600,xe">
+                    <v:stroke joinstyle="miter"/>
+                    <v:path gradientshapeok="t" o:connecttype="rect"/>
+                  </v:shapetype>
+                  <v:shape id="文本框 153" o:spid="_x0000_s1027" type="#_x0000_t202" style="position:absolute;margin-left:17.65pt;margin-top:540.65pt;width:8in;height:143.6pt;z-index:251661312;visibility:visible;mso-wrap-style:square;mso-width-percent:941;mso-height-percent:0;mso-wrap-distance-left:9pt;mso-wrap-distance-top:0;mso-wrap-distance-right:9pt;mso-wrap-distance-bottom:0;mso-position-horizontal:absolute;mso-position-horizontal-relative:page;mso-position-vertical:absolute;mso-position-vertical-relative:page;mso-width-percent:941;mso-height-percent:0;mso-width-relative:page;mso-height-relative:page;v-text-anchor:top" o:gfxdata="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" filled="f" stroked="f" strokeweight=".5pt">
                     <v:textbox inset="126pt,0,54pt,0">
                       <w:txbxContent>
                         <w:sdt>
@@ -1054,6 +1073,22 @@
                                 </w:rPr>
                                 <w:br/>
                                 <w:t>CV: Meredith、OliverK</w:t>
+                              </w:r>
+                              <w:r>
+                                <w:rPr>
+                                  <w:color w:val="595959" w:themeColor="text1" w:themeTint="A6"/>
+                                  <w:sz w:val="20"/>
+                                  <w:szCs w:val="20"/>
+                                </w:rPr>
+                                <w:br/>
+                              </w:r>
+                              <w:r>
+                                <w:rPr>
+                                  <w:color w:val="595959" w:themeColor="text1" w:themeTint="A6"/>
+                                  <w:sz w:val="20"/>
+                                  <w:szCs w:val="20"/>
+                                </w:rPr>
+                                <w:t>Instructor: WilsonZhu</w:t>
                               </w:r>
                               <w:r>
                                 <w:rPr>
@@ -1412,6 +1447,8 @@
             <w:br w:type="page"/>
           </w:r>
         </w:p>
+        <w:bookmarkStart w:id="0" w:name="_GoBack" w:displacedByCustomXml="next"/>
+        <w:bookmarkEnd w:id="0" w:displacedByCustomXml="next"/>
       </w:sdtContent>
     </w:sdt>
     <w:p>
@@ -1678,8 +1715,6 @@
         </w:rPr>
         <w:t>（有限制）</w:t>
       </w:r>
-      <w:bookmarkStart w:id="0" w:name="_GoBack"/>
-      <w:bookmarkEnd w:id="0"/>
     </w:p>
     <w:p>
       <w:r>
@@ -3947,6 +3982,7 @@
 Art&amp;Model: DaPao 
   PlayWright: 13
 CV: Meredith、OliverK
+Instructor: WilsonZhu
 Stage: Windows&amp;MacOS
 Demo Release Day：Before 2019/04/15
 </Abstract>

</xml_diff>